<commit_message>
script of hw #1 finished (11 tasks)
</commit_message>
<xml_diff>
--- a/visualization/data/Serebrennikov. Intro2DataViz. HW-1.docx
+++ b/visualization/data/Serebrennikov. Intro2DataViz. HW-1.docx
@@ -582,7 +582,6 @@
         <w:ind w:left="2421" w:right="370" w:hanging="349"/>
         <w:rPr>
           <w:rFonts w:ascii="Times" w:eastAsia="Times" w:hAnsi="Times" w:cs="Times"/>
-          <w:color w:val="000000"/>
           <w:sz w:val="24"/>
           <w:szCs w:val="24"/>
         </w:rPr>
@@ -590,28 +589,19 @@
       <w:r>
         <w:rPr>
           <w:rFonts w:ascii="Times" w:eastAsia="Times" w:hAnsi="Times" w:cs="Times"/>
-          <w:color w:val="000000"/>
-          <w:sz w:val="24"/>
-          <w:szCs w:val="24"/>
-        </w:rPr>
-        <w:t xml:space="preserve">3. Нарисуйте </w:t>
-      </w:r>
-      <w:r>
-        <w:rPr>
-          <w:rFonts w:ascii="Times" w:eastAsia="Times" w:hAnsi="Times" w:cs="Times"/>
-          <w:color w:val="FF0000"/>
-          <w:sz w:val="24"/>
-          <w:szCs w:val="24"/>
-        </w:rPr>
-        <w:t xml:space="preserve">график плотности по колонке </w:t>
+          <w:sz w:val="24"/>
+          <w:szCs w:val="24"/>
+          <w:highlight w:val="yellow"/>
+        </w:rPr>
+        <w:t xml:space="preserve">3. Нарисуйте график плотности по колонке </w:t>
       </w:r>
       <w:proofErr w:type="spellStart"/>
       <w:r>
         <w:rPr>
           <w:rFonts w:ascii="Times" w:eastAsia="Times" w:hAnsi="Times" w:cs="Times"/>
-          <w:color w:val="FF0000"/>
-          <w:sz w:val="24"/>
-          <w:szCs w:val="24"/>
+          <w:sz w:val="24"/>
+          <w:szCs w:val="24"/>
+          <w:highlight w:val="yellow"/>
         </w:rPr>
         <w:t>charges</w:t>
       </w:r>
@@ -619,9 +609,9 @@
       <w:r>
         <w:rPr>
           <w:rFonts w:ascii="Times" w:eastAsia="Times" w:hAnsi="Times" w:cs="Times"/>
-          <w:color w:val="FF0000"/>
-          <w:sz w:val="24"/>
-          <w:szCs w:val="24"/>
+          <w:sz w:val="24"/>
+          <w:szCs w:val="24"/>
+          <w:highlight w:val="yellow"/>
         </w:rPr>
         <w:t xml:space="preserve">. Отметьте вертикальные </w:t>
       </w:r>
@@ -629,9 +619,9 @@
       <w:r>
         <w:rPr>
           <w:rFonts w:ascii="Times" w:eastAsia="Times" w:hAnsi="Times" w:cs="Times"/>
-          <w:color w:val="FF0000"/>
-          <w:sz w:val="24"/>
-          <w:szCs w:val="24"/>
+          <w:sz w:val="24"/>
+          <w:szCs w:val="24"/>
+          <w:highlight w:val="yellow"/>
         </w:rPr>
         <w:t>линии  средней</w:t>
       </w:r>
@@ -639,30 +629,19 @@
       <w:r>
         <w:rPr>
           <w:rFonts w:ascii="Times" w:eastAsia="Times" w:hAnsi="Times" w:cs="Times"/>
-          <w:color w:val="FF0000"/>
-          <w:sz w:val="24"/>
-          <w:szCs w:val="24"/>
-        </w:rPr>
-        <w:t xml:space="preserve"> и медианы на графике. Раскрасьте текст и линии средней и медианы разными цветами. Добавьте текстовые пояснения значения средней и медианы. </w:t>
-      </w:r>
-      <w:r>
-        <w:rPr>
-          <w:rFonts w:ascii="Times" w:eastAsia="Times" w:hAnsi="Times" w:cs="Times"/>
-          <w:color w:val="FF0000"/>
-          <w:sz w:val="24"/>
-          <w:szCs w:val="24"/>
-          <w:highlight w:val="cyan"/>
-        </w:rPr>
-        <w:t>Подберите тему для графика.</w:t>
-      </w:r>
-      <w:r>
-        <w:rPr>
-          <w:rFonts w:ascii="Times" w:eastAsia="Times" w:hAnsi="Times" w:cs="Times"/>
-          <w:color w:val="FF0000"/>
-          <w:sz w:val="24"/>
-          <w:szCs w:val="24"/>
-        </w:rPr>
-        <w:t xml:space="preserve"> Назовите оси. </w:t>
+          <w:sz w:val="24"/>
+          <w:szCs w:val="24"/>
+          <w:highlight w:val="yellow"/>
+        </w:rPr>
+        <w:t xml:space="preserve"> и медианы на графике. Раскрасьте текст и линии средней и медианы разными цветами. Добавьте текстовые пояснения значения средней и медианы. Подберите тему для графика. Назовите оси.</w:t>
+      </w:r>
+      <w:r>
+        <w:rPr>
+          <w:rFonts w:ascii="Times" w:eastAsia="Times" w:hAnsi="Times" w:cs="Times"/>
+          <w:sz w:val="24"/>
+          <w:szCs w:val="24"/>
+        </w:rPr>
+        <w:t xml:space="preserve"> </w:t>
       </w:r>
     </w:p>
     <w:p>
@@ -691,7 +670,17 @@
           <w:sz w:val="24"/>
           <w:szCs w:val="24"/>
         </w:rPr>
-        <w:t xml:space="preserve">4. Сделайте три </w:t>
+        <w:t xml:space="preserve">4. </w:t>
+      </w:r>
+      <w:r>
+        <w:rPr>
+          <w:rFonts w:ascii="Times" w:eastAsia="Times" w:hAnsi="Times" w:cs="Times"/>
+          <w:color w:val="000000"/>
+          <w:sz w:val="24"/>
+          <w:szCs w:val="24"/>
+          <w:highlight w:val="yellow"/>
+        </w:rPr>
+        <w:t xml:space="preserve">Сделайте три </w:t>
       </w:r>
       <w:proofErr w:type="spellStart"/>
       <w:r>
@@ -700,6 +689,7 @@
           <w:color w:val="000000"/>
           <w:sz w:val="24"/>
           <w:szCs w:val="24"/>
+          <w:highlight w:val="yellow"/>
         </w:rPr>
         <w:t>box_plot</w:t>
       </w:r>
@@ -710,6 +700,7 @@
           <w:color w:val="000000"/>
           <w:sz w:val="24"/>
           <w:szCs w:val="24"/>
+          <w:highlight w:val="yellow"/>
         </w:rPr>
         <w:t xml:space="preserve"> по отношению переменных </w:t>
       </w:r>
@@ -720,6 +711,7 @@
           <w:color w:val="000000"/>
           <w:sz w:val="24"/>
           <w:szCs w:val="24"/>
+          <w:highlight w:val="yellow"/>
         </w:rPr>
         <w:t>charges</w:t>
       </w:r>
@@ -730,6 +722,7 @@
           <w:color w:val="000000"/>
           <w:sz w:val="24"/>
           <w:szCs w:val="24"/>
+          <w:highlight w:val="yellow"/>
         </w:rPr>
         <w:t xml:space="preserve"> и (1) </w:t>
       </w:r>
@@ -740,6 +733,7 @@
           <w:color w:val="000000"/>
           <w:sz w:val="24"/>
           <w:szCs w:val="24"/>
+          <w:highlight w:val="yellow"/>
         </w:rPr>
         <w:t>sex</w:t>
       </w:r>
@@ -750,6 +744,7 @@
           <w:color w:val="000000"/>
           <w:sz w:val="24"/>
           <w:szCs w:val="24"/>
+          <w:highlight w:val="yellow"/>
         </w:rPr>
         <w:t xml:space="preserve"> (2) </w:t>
       </w:r>
@@ -760,6 +755,7 @@
           <w:color w:val="000000"/>
           <w:sz w:val="24"/>
           <w:szCs w:val="24"/>
+          <w:highlight w:val="yellow"/>
         </w:rPr>
         <w:t>smoker</w:t>
       </w:r>
@@ -770,6 +766,7 @@
           <w:color w:val="000000"/>
           <w:sz w:val="24"/>
           <w:szCs w:val="24"/>
+          <w:highlight w:val="yellow"/>
         </w:rPr>
         <w:t xml:space="preserve"> (3</w:t>
       </w:r>
@@ -780,6 +777,7 @@
           <w:color w:val="000000"/>
           <w:sz w:val="24"/>
           <w:szCs w:val="24"/>
+          <w:highlight w:val="yellow"/>
         </w:rPr>
         <w:t xml:space="preserve">)  </w:t>
       </w:r>
@@ -790,6 +788,7 @@
           <w:color w:val="000000"/>
           <w:sz w:val="24"/>
           <w:szCs w:val="24"/>
+          <w:highlight w:val="yellow"/>
         </w:rPr>
         <w:t>region</w:t>
       </w:r>
@@ -801,27 +800,18 @@
           <w:color w:val="000000"/>
           <w:sz w:val="24"/>
           <w:szCs w:val="24"/>
-        </w:rPr>
-        <w:t xml:space="preserve">. </w:t>
-      </w:r>
-      <w:r>
-        <w:rPr>
-          <w:rFonts w:ascii="Times" w:eastAsia="Times" w:hAnsi="Times" w:cs="Times"/>
-          <w:color w:val="000000"/>
-          <w:sz w:val="24"/>
-          <w:szCs w:val="24"/>
-          <w:highlight w:val="cyan"/>
-        </w:rPr>
-        <w:t>Подберите тему для графика.</w:t>
-      </w:r>
-      <w:r>
-        <w:rPr>
-          <w:rFonts w:ascii="Times" w:eastAsia="Times" w:hAnsi="Times" w:cs="Times"/>
-          <w:color w:val="000000"/>
-          <w:sz w:val="24"/>
-          <w:szCs w:val="24"/>
-        </w:rPr>
-        <w:t xml:space="preserve"> Назовите оси. </w:t>
+          <w:highlight w:val="yellow"/>
+        </w:rPr>
+        <w:t>. Подберите тему для графика. Назовите оси.</w:t>
+      </w:r>
+      <w:r>
+        <w:rPr>
+          <w:rFonts w:ascii="Times" w:eastAsia="Times" w:hAnsi="Times" w:cs="Times"/>
+          <w:color w:val="000000"/>
+          <w:sz w:val="24"/>
+          <w:szCs w:val="24"/>
+        </w:rPr>
+        <w:t xml:space="preserve"> </w:t>
       </w:r>
     </w:p>
     <w:p>

</xml_diff>